<commit_message>
adds periods to methods to delineate bullets
</commit_message>
<xml_diff>
--- a/data-raw/metadata/methods.docx
+++ b/data-raw/metadata/methods.docx
@@ -21,16 +21,14 @@
         <w:rPr>
           <w:rFonts w:ascii="Calibri" w:eastAsia="Calibri" w:hAnsi="Calibri" w:cs="Times New Roman"/>
         </w:rPr>
-        <w:t xml:space="preserve">A single 5-foot diameter rotary screw trap RST operated on each </w:t>
-      </w:r>
-      <w:proofErr w:type="gramStart"/>
-      <w:r>
-        <w:rPr>
-          <w:rFonts w:ascii="Calibri" w:eastAsia="Calibri" w:hAnsi="Calibri" w:cs="Times New Roman"/>
-        </w:rPr>
-        <w:t>creek</w:t>
-      </w:r>
-      <w:proofErr w:type="gramEnd"/>
+        <w:t>A single 5-foot diameter rotary screw trap RST operated on each creek</w:t>
+      </w:r>
+      <w:r>
+        <w:rPr>
+          <w:rFonts w:ascii="Calibri" w:eastAsia="Calibri" w:hAnsi="Calibri" w:cs="Times New Roman"/>
+        </w:rPr>
+        <w:t>.</w:t>
+      </w:r>
     </w:p>
     <w:p>
       <w:pPr>
@@ -87,6 +85,12 @@
         </w:rPr>
         <w:t>, California</w:t>
       </w:r>
+      <w:r>
+        <w:rPr>
+          <w:rFonts w:ascii="Calibri" w:eastAsia="Calibri" w:hAnsi="Calibri" w:cs="Times New Roman"/>
+        </w:rPr>
+        <w:t>.</w:t>
+      </w:r>
     </w:p>
     <w:p>
       <w:pPr>
@@ -107,6 +111,12 @@
         </w:rPr>
         <w:t xml:space="preserve"> Deer Creek RST is located approximately 9.5 river-miles from the confluence of the Sacramento River near the town of Vina, California</w:t>
       </w:r>
+      <w:r>
+        <w:rPr>
+          <w:rFonts w:ascii="Calibri" w:eastAsia="Calibri" w:hAnsi="Calibri" w:cs="Times New Roman"/>
+        </w:rPr>
+        <w:t>.</w:t>
+      </w:r>
     </w:p>
     <w:p>
       <w:pPr>
@@ -143,6 +153,12 @@
         </w:rPr>
         <w:t>October through June</w:t>
       </w:r>
+      <w:r>
+        <w:rPr>
+          <w:rFonts w:ascii="Calibri" w:eastAsia="Calibri" w:hAnsi="Calibri" w:cs="Times New Roman"/>
+        </w:rPr>
+        <w:t>.</w:t>
+      </w:r>
     </w:p>
     <w:p>
       <w:pPr>
@@ -157,6 +173,12 @@
         </w:rPr>
         <w:t>Continuously trapping except under high flows and unsafe working conditions</w:t>
       </w:r>
+      <w:r>
+        <w:rPr>
+          <w:rFonts w:ascii="Calibri" w:eastAsia="Calibri" w:hAnsi="Calibri" w:cs="Times New Roman"/>
+        </w:rPr>
+        <w:t>.</w:t>
+      </w:r>
     </w:p>
     <w:p>
       <w:pPr>
@@ -169,16 +191,14 @@
         <w:rPr>
           <w:rFonts w:ascii="Calibri" w:eastAsia="Calibri" w:hAnsi="Calibri" w:cs="Times New Roman"/>
         </w:rPr>
-        <w:t xml:space="preserve">Serviced daily within a 24-hour period, more if needed due to high debris amounts or fish </w:t>
-      </w:r>
-      <w:proofErr w:type="gramStart"/>
-      <w:r>
-        <w:rPr>
-          <w:rFonts w:ascii="Calibri" w:eastAsia="Calibri" w:hAnsi="Calibri" w:cs="Times New Roman"/>
-        </w:rPr>
-        <w:t>catch</w:t>
-      </w:r>
-      <w:proofErr w:type="gramEnd"/>
+        <w:t>Serviced daily within a 24-hour period, more if needed due to high debris amounts or fish catch</w:t>
+      </w:r>
+      <w:r>
+        <w:rPr>
+          <w:rFonts w:ascii="Calibri" w:eastAsia="Calibri" w:hAnsi="Calibri" w:cs="Times New Roman"/>
+        </w:rPr>
+        <w:t>.</w:t>
+      </w:r>
     </w:p>
     <w:p/>
     <w:p>
@@ -323,21 +343,13 @@
         <w:rPr>
           <w:rFonts w:ascii="Calibri" w:eastAsia="Calibri" w:hAnsi="Calibri" w:cs="Times New Roman"/>
         </w:rPr>
-        <w:t xml:space="preserve">All fish not measured are plus counted by </w:t>
-      </w:r>
-      <w:proofErr w:type="gramStart"/>
-      <w:r>
-        <w:rPr>
-          <w:rFonts w:ascii="Calibri" w:eastAsia="Calibri" w:hAnsi="Calibri" w:cs="Times New Roman"/>
-        </w:rPr>
-        <w:t>hand</w:t>
-      </w:r>
-      <w:proofErr w:type="gramEnd"/>
-      <w:r>
-        <w:rPr>
-          <w:rFonts w:ascii="Calibri" w:eastAsia="Calibri" w:hAnsi="Calibri" w:cs="Times New Roman"/>
-        </w:rPr>
-        <w:t>  </w:t>
+        <w:t>All fish not measured are plus counted by hand</w:t>
+      </w:r>
+      <w:r>
+        <w:rPr>
+          <w:rFonts w:ascii="Calibri" w:eastAsia="Calibri" w:hAnsi="Calibri" w:cs="Times New Roman"/>
+        </w:rPr>
+        <w:t>.</w:t>
       </w:r>
     </w:p>
     <w:p>

</xml_diff>